<commit_message>
Update lại file Model.
Minh coi file đó, mấy cái in đỏ là sửa database lại nha, mình thay đổi
phương hướng của cái project.
</commit_message>
<xml_diff>
--- a/Model.docx
+++ b/Model.docx
@@ -195,23 +195,1161 @@
         </w:rPr>
         <w:t>+Email</w:t>
       </w:r>
+    </w:p>
+    <w:p>
+      <w:pPr>
+        <w:pStyle w:val="ListParagraph"/>
+        <w:spacing w:after="200" w:line="276" w:lineRule="auto"/>
+        <w:ind w:left="1800"/>
+        <w:rPr>
+          <w:rFonts w:ascii="Book Antiqua" w:hAnsi="Book Antiqua"/>
+        </w:rPr>
+      </w:pPr>
+      <w:r>
+        <w:rPr>
+          <w:rFonts w:ascii="Book Antiqua" w:hAnsi="Book Antiqua"/>
+        </w:rPr>
+        <w:t>+Company</w:t>
+      </w:r>
+    </w:p>
+    <w:p>
+      <w:pPr>
+        <w:pStyle w:val="ListParagraph"/>
+        <w:ind w:left="1800"/>
+      </w:pPr>
+      <w:r>
+        <w:tab/>
+      </w:r>
+      <w:r>
+        <w:tab/>
+      </w:r>
+      <w:r>
+        <w:tab/>
+      </w:r>
+      <w:r>
+        <w:tab/>
+      </w:r>
+      <w:r>
+        <w:tab/>
+      </w:r>
+      <w:r>
+        <w:tab/>
+      </w:r>
+      <w:r>
+        <w:tab/>
+      </w:r>
+      <w:r>
+        <w:tab/>
+      </w:r>
+      <w:r>
+        <w:tab/>
+      </w:r>
+      <w:r>
+        <w:tab/>
+      </w:r>
+      <w:r>
+        <w:tab/>
+      </w:r>
+      <w:r>
+        <w:tab/>
+      </w:r>
+      <w:r>
+        <w:tab/>
+      </w:r>
+      <w:r>
+        <w:tab/>
+      </w:r>
+      <w:r>
+        <w:tab/>
+      </w:r>
+      <w:r>
+        <w:tab/>
+      </w:r>
+      <w:r>
+        <w:tab/>
+      </w:r>
+      <w:r>
+        <w:tab/>
+      </w:r>
+      <w:r>
+        <w:tab/>
+      </w:r>
+      <w:r>
+        <w:tab/>
+      </w:r>
+    </w:p>
+    <w:p>
+      <w:pPr>
+        <w:pStyle w:val="ListParagraph"/>
+        <w:numPr>
+          <w:ilvl w:val="0"/>
+          <w:numId w:val="2"/>
+        </w:numPr>
+      </w:pPr>
+      <w:r>
+        <w:rPr>
+          <w:rFonts w:ascii="Book Antiqua" w:hAnsi="Book Antiqua"/>
+        </w:rPr>
+        <w:t>Viewing Order Request</w:t>
+      </w:r>
+    </w:p>
+    <w:p>
+      <w:pPr>
+        <w:pStyle w:val="ListParagraph"/>
+        <w:ind w:left="1440"/>
+        <w:rPr>
+          <w:rFonts w:ascii="Book Antiqua" w:hAnsi="Book Antiqua"/>
+        </w:rPr>
+      </w:pPr>
+      <w:r>
+        <w:rPr>
+          <w:rFonts w:ascii="Book Antiqua" w:hAnsi="Book Antiqua"/>
+        </w:rPr>
+        <w:t xml:space="preserve">+ View Name, Address, </w:t>
+      </w:r>
+    </w:p>
+    <w:p>
+      <w:pPr>
+        <w:pStyle w:val="ListParagraph"/>
+        <w:ind w:left="1440"/>
+        <w:rPr>
+          <w:rFonts w:ascii="Book Antiqua" w:hAnsi="Book Antiqua"/>
+        </w:rPr>
+      </w:pPr>
+      <w:r>
+        <w:rPr>
+          <w:rFonts w:ascii="Book Antiqua" w:hAnsi="Book Antiqua"/>
+        </w:rPr>
+        <w:t>+ Check status</w:t>
+      </w:r>
+    </w:p>
+    <w:p>
+      <w:pPr>
+        <w:pStyle w:val="ListParagraph"/>
+        <w:numPr>
+          <w:ilvl w:val="0"/>
+          <w:numId w:val="2"/>
+        </w:numPr>
+      </w:pPr>
+      <w:r>
+        <w:rPr>
+          <w:rFonts w:ascii="Book Antiqua" w:hAnsi="Book Antiqua"/>
+        </w:rPr>
+        <w:t>Viewing Feedback</w:t>
+      </w:r>
+      <w:r>
+        <w:rPr>
+          <w:rFonts w:ascii="Book Antiqua" w:hAnsi="Book Antiqua"/>
+        </w:rPr>
+        <w:t xml:space="preserve"> :</w:t>
+      </w:r>
+    </w:p>
+    <w:p>
+      <w:pPr>
+        <w:pStyle w:val="ListParagraph"/>
+        <w:ind w:left="1440"/>
+        <w:rPr>
+          <w:rFonts w:ascii="Book Antiqua" w:hAnsi="Book Antiqua"/>
+        </w:rPr>
+      </w:pPr>
+      <w:r>
+        <w:rPr>
+          <w:rFonts w:ascii="Book Antiqua" w:hAnsi="Book Antiqua"/>
+        </w:rPr>
+        <w:t>+ Name</w:t>
+      </w:r>
+      <w:r>
+        <w:rPr>
+          <w:rFonts w:ascii="Book Antiqua" w:hAnsi="Book Antiqua"/>
+        </w:rPr>
+        <w:t xml:space="preserve"> </w:t>
+      </w:r>
+    </w:p>
+    <w:p>
+      <w:pPr>
+        <w:pStyle w:val="ListParagraph"/>
+        <w:ind w:left="1440"/>
+        <w:rPr>
+          <w:rFonts w:ascii="Book Antiqua" w:hAnsi="Book Antiqua"/>
+        </w:rPr>
+      </w:pPr>
+      <w:r>
+        <w:rPr>
+          <w:rFonts w:ascii="Book Antiqua" w:hAnsi="Book Antiqua"/>
+        </w:rPr>
+        <w:t>+Email</w:t>
+      </w:r>
+      <w:r>
+        <w:rPr>
+          <w:rFonts w:ascii="Book Antiqua" w:hAnsi="Book Antiqua"/>
+        </w:rPr>
+        <w:br/>
+        <w:t>+ Phone</w:t>
+      </w:r>
+    </w:p>
+    <w:p>
+      <w:pPr>
+        <w:pStyle w:val="ListParagraph"/>
+        <w:ind w:left="1440"/>
+        <w:rPr>
+          <w:rFonts w:ascii="Book Antiqua" w:hAnsi="Book Antiqua"/>
+        </w:rPr>
+      </w:pPr>
+      <w:r>
+        <w:rPr>
+          <w:rFonts w:ascii="Book Antiqua" w:hAnsi="Book Antiqua"/>
+        </w:rPr>
+        <w:t>+ Content</w:t>
+      </w:r>
+    </w:p>
+    <w:p>
+      <w:pPr>
+        <w:pStyle w:val="ListParagraph"/>
+        <w:ind w:left="1440"/>
+        <w:rPr>
+          <w:rFonts w:ascii="Book Antiqua" w:hAnsi="Book Antiqua"/>
+        </w:rPr>
+      </w:pPr>
+      <w:r>
+        <w:rPr>
+          <w:rFonts w:ascii="Book Antiqua" w:hAnsi="Book Antiqua"/>
+        </w:rPr>
+        <w:t>+ Satisfying level: good, average, satisfactory, poor</w:t>
+      </w:r>
+    </w:p>
+    <w:p>
+      <w:pPr>
+        <w:pStyle w:val="ListParagraph"/>
+        <w:ind w:left="1440"/>
+        <w:rPr>
+          <w:rFonts w:ascii="Book Antiqua" w:hAnsi="Book Antiqua"/>
+        </w:rPr>
+      </w:pPr>
+      <w:r>
+        <w:rPr>
+          <w:rFonts w:ascii="Book Antiqua" w:hAnsi="Book Antiqua"/>
+        </w:rPr>
+        <w:t xml:space="preserve">+ </w:t>
+      </w:r>
+      <w:r>
+        <w:rPr>
+          <w:rFonts w:ascii="Book Antiqua" w:hAnsi="Book Antiqua"/>
+        </w:rPr>
+        <w:t>Problem</w:t>
+      </w:r>
+      <w:r>
+        <w:rPr>
+          <w:rFonts w:ascii="Book Antiqua" w:hAnsi="Book Antiqua"/>
+        </w:rPr>
+        <w:t>, if faced</w:t>
+      </w:r>
+    </w:p>
+    <w:p>
+      <w:pPr>
+        <w:pStyle w:val="ListParagraph"/>
+        <w:ind w:left="1440"/>
+        <w:rPr>
+          <w:rFonts w:ascii="Book Antiqua" w:hAnsi="Book Antiqua"/>
+        </w:rPr>
+      </w:pPr>
+      <w:r>
+        <w:rPr>
+          <w:rFonts w:ascii="Book Antiqua" w:hAnsi="Book Antiqua"/>
+        </w:rPr>
+        <w:t>+ Improvement, if required</w:t>
+      </w:r>
+    </w:p>
+    <w:p>
+      <w:pPr>
+        <w:pStyle w:val="ListParagraph"/>
+        <w:ind w:left="1440"/>
+        <w:rPr>
+          <w:rFonts w:ascii="Book Antiqua" w:hAnsi="Book Antiqua"/>
+        </w:rPr>
+      </w:pPr>
+    </w:p>
+    <w:p>
+      <w:pPr>
+        <w:pStyle w:val="ListParagraph"/>
+        <w:ind w:left="1440"/>
+        <w:rPr>
+          <w:rFonts w:ascii="Book Antiqua" w:hAnsi="Book Antiqua"/>
+        </w:rPr>
+      </w:pPr>
+    </w:p>
+    <w:p>
+      <w:pPr>
+        <w:pStyle w:val="ListParagraph"/>
+        <w:ind w:left="1440"/>
+        <w:rPr>
+          <w:rFonts w:ascii="Book Antiqua" w:hAnsi="Book Antiqua"/>
+        </w:rPr>
+      </w:pPr>
+    </w:p>
+    <w:p>
+      <w:pPr>
+        <w:pStyle w:val="ListParagraph"/>
+        <w:numPr>
+          <w:ilvl w:val="0"/>
+          <w:numId w:val="2"/>
+        </w:numPr>
+      </w:pPr>
+      <w:r>
+        <w:rPr>
+          <w:rFonts w:ascii="Book Antiqua" w:hAnsi="Book Antiqua"/>
+        </w:rPr>
+        <w:t>Viewing Complaints Lodge</w:t>
+      </w:r>
+      <w:r>
+        <w:rPr>
+          <w:rFonts w:ascii="Book Antiqua" w:hAnsi="Book Antiqua"/>
+        </w:rPr>
+        <w:t xml:space="preserve"> :</w:t>
+      </w:r>
+    </w:p>
+    <w:p>
+      <w:pPr>
+        <w:pStyle w:val="ListParagraph"/>
+        <w:ind w:left="1800"/>
+        <w:rPr>
+          <w:rFonts w:ascii="Book Antiqua" w:hAnsi="Book Antiqua"/>
+        </w:rPr>
+      </w:pPr>
+      <w:r>
+        <w:rPr>
+          <w:rFonts w:ascii="Book Antiqua" w:hAnsi="Book Antiqua"/>
+        </w:rPr>
+        <w:t>+Name</w:t>
+      </w:r>
+    </w:p>
+    <w:p>
+      <w:pPr>
+        <w:pStyle w:val="ListParagraph"/>
+        <w:ind w:left="1800"/>
+        <w:rPr>
+          <w:rFonts w:ascii="Book Antiqua" w:hAnsi="Book Antiqua"/>
+        </w:rPr>
+      </w:pPr>
+      <w:r>
+        <w:rPr>
+          <w:rFonts w:ascii="Book Antiqua" w:hAnsi="Book Antiqua"/>
+        </w:rPr>
+        <w:t>+Phone</w:t>
+      </w:r>
+      <w:r>
+        <w:rPr>
+          <w:rFonts w:ascii="Book Antiqua" w:hAnsi="Book Antiqua"/>
+        </w:rPr>
+        <w:t>.</w:t>
+      </w:r>
+    </w:p>
+    <w:p>
+      <w:pPr>
+        <w:pStyle w:val="ListParagraph"/>
+        <w:ind w:left="1800"/>
+        <w:rPr>
+          <w:rFonts w:ascii="Book Antiqua" w:hAnsi="Book Antiqua"/>
+        </w:rPr>
+      </w:pPr>
+      <w:r>
+        <w:rPr>
+          <w:rFonts w:ascii="Book Antiqua" w:hAnsi="Book Antiqua"/>
+        </w:rPr>
+        <w:t>+Content</w:t>
+      </w:r>
+    </w:p>
+    <w:p>
+      <w:pPr>
+        <w:pStyle w:val="ListParagraph"/>
+        <w:numPr>
+          <w:ilvl w:val="0"/>
+          <w:numId w:val="3"/>
+        </w:numPr>
+        <w:rPr>
+          <w:rFonts w:ascii="Book Antiqua" w:hAnsi="Book Antiqua"/>
+        </w:rPr>
+      </w:pPr>
+      <w:r>
+        <w:rPr>
+          <w:rFonts w:ascii="Book Antiqua" w:hAnsi="Book Antiqua"/>
+        </w:rPr>
+        <w:t>Reply complaint</w:t>
+      </w:r>
+    </w:p>
+    <w:p>
+      <w:pPr>
+        <w:pStyle w:val="ListParagraph"/>
+        <w:ind w:left="1800"/>
+        <w:rPr>
+          <w:rFonts w:ascii="Book Antiqua" w:hAnsi="Book Antiqua"/>
+        </w:rPr>
+      </w:pPr>
+      <w:r>
+        <w:rPr>
+          <w:rFonts w:ascii="Book Antiqua" w:hAnsi="Book Antiqua"/>
+        </w:rPr>
+        <w:t>+ Email</w:t>
+      </w:r>
+    </w:p>
+    <w:p>
+      <w:pPr>
+        <w:pStyle w:val="ListParagraph"/>
+        <w:ind w:left="1800"/>
+        <w:rPr>
+          <w:rFonts w:ascii="Book Antiqua" w:hAnsi="Book Antiqua"/>
+        </w:rPr>
+      </w:pPr>
+      <w:r>
+        <w:rPr>
+          <w:rFonts w:ascii="Book Antiqua" w:hAnsi="Book Antiqua"/>
+        </w:rPr>
+        <w:t>+ Content</w:t>
+      </w:r>
+    </w:p>
+    <w:p>
+      <w:pPr>
+        <w:pStyle w:val="ListParagraph"/>
+        <w:numPr>
+          <w:ilvl w:val="0"/>
+          <w:numId w:val="2"/>
+        </w:numPr>
+      </w:pPr>
+      <w:r>
+        <w:rPr>
+          <w:rFonts w:ascii="Book Antiqua" w:hAnsi="Book Antiqua"/>
+        </w:rPr>
+        <w:t>Product :</w:t>
+      </w:r>
+    </w:p>
+    <w:p>
+      <w:pPr>
+        <w:pStyle w:val="ListParagraph"/>
+        <w:numPr>
+          <w:ilvl w:val="0"/>
+          <w:numId w:val="3"/>
+        </w:numPr>
+      </w:pPr>
+      <w:r>
+        <w:rPr>
+          <w:rFonts w:ascii="Book Antiqua" w:hAnsi="Book Antiqua"/>
+        </w:rPr>
+        <w:t>Insert, delete, update product.</w:t>
+      </w:r>
+    </w:p>
+    <w:p>
+      <w:pPr>
+        <w:pStyle w:val="ListParagraph"/>
+        <w:ind w:left="1800"/>
+        <w:rPr>
+          <w:rFonts w:ascii="Book Antiqua" w:hAnsi="Book Antiqua"/>
+        </w:rPr>
+      </w:pPr>
+      <w:r>
+        <w:rPr>
+          <w:rFonts w:ascii="Book Antiqua" w:hAnsi="Book Antiqua"/>
+        </w:rPr>
+        <w:t xml:space="preserve">+ Name product </w:t>
+      </w:r>
+    </w:p>
+    <w:p>
+      <w:pPr>
+        <w:pStyle w:val="ListParagraph"/>
+        <w:ind w:left="1800"/>
+        <w:rPr>
+          <w:rFonts w:ascii="Book Antiqua" w:hAnsi="Book Antiqua"/>
+        </w:rPr>
+      </w:pPr>
+      <w:r>
+        <w:rPr>
+          <w:rFonts w:ascii="Book Antiqua" w:hAnsi="Book Antiqua"/>
+        </w:rPr>
+        <w:t>+ Description</w:t>
+      </w:r>
+    </w:p>
+    <w:p>
+      <w:pPr>
+        <w:pStyle w:val="ListParagraph"/>
+        <w:ind w:left="1800"/>
+        <w:rPr>
+          <w:rFonts w:ascii="Book Antiqua" w:hAnsi="Book Antiqua"/>
+        </w:rPr>
+      </w:pPr>
+      <w:r>
+        <w:rPr>
+          <w:rFonts w:ascii="Book Antiqua" w:hAnsi="Book Antiqua"/>
+        </w:rPr>
+        <w:t>+ Image</w:t>
+      </w:r>
+    </w:p>
+    <w:p>
+      <w:pPr>
+        <w:pStyle w:val="ListParagraph"/>
+        <w:ind w:left="1800"/>
+        <w:rPr>
+          <w:rFonts w:ascii="Book Antiqua" w:hAnsi="Book Antiqua"/>
+        </w:rPr>
+      </w:pPr>
+      <w:r>
+        <w:rPr>
+          <w:rFonts w:ascii="Book Antiqua" w:hAnsi="Book Antiqua"/>
+        </w:rPr>
+        <w:t>+Price</w:t>
+      </w:r>
+    </w:p>
+    <w:p>
+      <w:pPr>
+        <w:pStyle w:val="ListParagraph"/>
+        <w:ind w:left="1800"/>
+        <w:rPr>
+          <w:rFonts w:ascii="Book Antiqua" w:hAnsi="Book Antiqua"/>
+        </w:rPr>
+      </w:pPr>
+      <w:r>
+        <w:rPr>
+          <w:rFonts w:ascii="Book Antiqua" w:hAnsi="Book Antiqua"/>
+        </w:rPr>
+        <w:t>+ Content</w:t>
+      </w:r>
+    </w:p>
+    <w:p>
+      <w:pPr>
+        <w:pStyle w:val="ListParagraph"/>
+        <w:numPr>
+          <w:ilvl w:val="0"/>
+          <w:numId w:val="2"/>
+        </w:numPr>
+      </w:pPr>
+      <w:r>
+        <w:rPr>
+          <w:rFonts w:ascii="Book Antiqua" w:hAnsi="Book Antiqua"/>
+        </w:rPr>
+        <w:lastRenderedPageBreak/>
+        <w:t xml:space="preserve"> Manager Contact info</w:t>
+      </w:r>
+    </w:p>
+    <w:p>
+      <w:pPr>
+        <w:pStyle w:val="ListParagraph"/>
+        <w:numPr>
+          <w:ilvl w:val="0"/>
+          <w:numId w:val="3"/>
+        </w:numPr>
+      </w:pPr>
+      <w:r>
+        <w:t>Address</w:t>
+      </w:r>
+    </w:p>
+    <w:p>
+      <w:pPr>
+        <w:pStyle w:val="ListParagraph"/>
+        <w:numPr>
+          <w:ilvl w:val="0"/>
+          <w:numId w:val="3"/>
+        </w:numPr>
+      </w:pPr>
+      <w:r>
+        <w:t>Email</w:t>
+      </w:r>
+    </w:p>
+    <w:p>
+      <w:pPr>
+        <w:pStyle w:val="ListParagraph"/>
+        <w:numPr>
+          <w:ilvl w:val="0"/>
+          <w:numId w:val="3"/>
+        </w:numPr>
+      </w:pPr>
+      <w:r>
+        <w:t>Phone</w:t>
+      </w:r>
+    </w:p>
+    <w:p>
+      <w:pPr>
+        <w:pStyle w:val="ListParagraph"/>
+        <w:numPr>
+          <w:ilvl w:val="0"/>
+          <w:numId w:val="3"/>
+        </w:numPr>
+      </w:pPr>
+      <w:r>
+        <w:t>FAX</w:t>
+      </w:r>
+    </w:p>
+    <w:p>
+      <w:pPr>
+        <w:pStyle w:val="ListParagraph"/>
+        <w:numPr>
+          <w:ilvl w:val="0"/>
+          <w:numId w:val="3"/>
+        </w:numPr>
+      </w:pPr>
+      <w:r>
+        <w:t>Yahoo</w:t>
+      </w:r>
+    </w:p>
+    <w:p>
+      <w:pPr>
+        <w:pStyle w:val="ListParagraph"/>
+        <w:numPr>
+          <w:ilvl w:val="0"/>
+          <w:numId w:val="3"/>
+        </w:numPr>
+      </w:pPr>
+      <w:r>
+        <w:t>Skype</w:t>
+      </w:r>
+    </w:p>
+    <w:p>
+      <w:pPr>
+        <w:ind w:left="1440"/>
+      </w:pPr>
+    </w:p>
+    <w:p>
+      <w:pPr>
+        <w:pStyle w:val="ListParagraph"/>
+        <w:numPr>
+          <w:ilvl w:val="0"/>
+          <w:numId w:val="1"/>
+        </w:numPr>
+      </w:pPr>
+      <w:r>
+        <w:t>User :</w:t>
+      </w:r>
+    </w:p>
+    <w:p>
+      <w:pPr>
+        <w:pStyle w:val="ListParagraph"/>
+        <w:numPr>
+          <w:ilvl w:val="0"/>
+          <w:numId w:val="5"/>
+        </w:numPr>
+      </w:pPr>
+      <w:r>
+        <w:t xml:space="preserve">Login </w:t>
+      </w:r>
+    </w:p>
+    <w:p>
+      <w:pPr>
+        <w:pStyle w:val="ListParagraph"/>
+        <w:numPr>
+          <w:ilvl w:val="0"/>
+          <w:numId w:val="3"/>
+        </w:numPr>
+      </w:pPr>
+      <w:r>
+        <w:t>Username</w:t>
+      </w:r>
+    </w:p>
+    <w:p>
+      <w:pPr>
+        <w:pStyle w:val="ListParagraph"/>
+        <w:numPr>
+          <w:ilvl w:val="0"/>
+          <w:numId w:val="3"/>
+        </w:numPr>
+      </w:pPr>
+      <w:r>
+        <w:t>Password</w:t>
+      </w:r>
+    </w:p>
+    <w:p>
+      <w:pPr>
+        <w:pStyle w:val="ListParagraph"/>
+        <w:numPr>
+          <w:ilvl w:val="0"/>
+          <w:numId w:val="5"/>
+        </w:numPr>
+      </w:pPr>
+      <w:r>
+        <w:t>Register :</w:t>
+      </w:r>
+    </w:p>
+    <w:p>
+      <w:pPr>
+        <w:pStyle w:val="ListParagraph"/>
+        <w:numPr>
+          <w:ilvl w:val="0"/>
+          <w:numId w:val="3"/>
+        </w:numPr>
+      </w:pPr>
+      <w:r>
+        <w:t>Username</w:t>
+      </w:r>
+    </w:p>
+    <w:p>
+      <w:pPr>
+        <w:pStyle w:val="ListParagraph"/>
+        <w:numPr>
+          <w:ilvl w:val="0"/>
+          <w:numId w:val="3"/>
+        </w:numPr>
+      </w:pPr>
+      <w:r>
+        <w:t>Password</w:t>
+      </w:r>
+    </w:p>
+    <w:p>
+      <w:pPr>
+        <w:pStyle w:val="ListParagraph"/>
+        <w:numPr>
+          <w:ilvl w:val="0"/>
+          <w:numId w:val="3"/>
+        </w:numPr>
+      </w:pPr>
+      <w:r>
+        <w:t>-Full name</w:t>
+      </w:r>
+    </w:p>
+    <w:p>
+      <w:pPr>
+        <w:pStyle w:val="ListParagraph"/>
+        <w:numPr>
+          <w:ilvl w:val="0"/>
+          <w:numId w:val="3"/>
+        </w:numPr>
+      </w:pPr>
+      <w:r>
+        <w:t>Email</w:t>
+      </w:r>
+    </w:p>
+    <w:p>
+      <w:pPr>
+        <w:pStyle w:val="ListParagraph"/>
+        <w:numPr>
+          <w:ilvl w:val="0"/>
+          <w:numId w:val="3"/>
+        </w:numPr>
+      </w:pPr>
+      <w:r>
+        <w:t>Address</w:t>
+      </w:r>
+    </w:p>
+    <w:p>
+      <w:pPr>
+        <w:pStyle w:val="ListParagraph"/>
+        <w:numPr>
+          <w:ilvl w:val="0"/>
+          <w:numId w:val="3"/>
+        </w:numPr>
+      </w:pPr>
+      <w:r>
+        <w:t>Company</w:t>
+      </w:r>
+    </w:p>
+    <w:p>
+      <w:pPr>
+        <w:pStyle w:val="ListParagraph"/>
+        <w:numPr>
+          <w:ilvl w:val="0"/>
+          <w:numId w:val="5"/>
+        </w:numPr>
+        <w:rPr>
+          <w:color w:val="FF0000"/>
+        </w:rPr>
+      </w:pPr>
+      <w:r>
+        <w:rPr>
+          <w:color w:val="FF0000"/>
+        </w:rPr>
+        <w:t>Order :</w:t>
+      </w:r>
+    </w:p>
+    <w:p>
+      <w:pPr>
+        <w:pStyle w:val="ListParagraph"/>
+        <w:numPr>
+          <w:ilvl w:val="0"/>
+          <w:numId w:val="3"/>
+        </w:numPr>
+        <w:rPr>
+          <w:color w:val="FF0000"/>
+        </w:rPr>
+      </w:pPr>
+      <w:r>
+        <w:rPr>
+          <w:color w:val="FF0000"/>
+        </w:rPr>
+        <w:t xml:space="preserve">Type </w:t>
+      </w:r>
+      <w:r>
+        <w:rPr>
+          <w:color w:val="FF0000"/>
+        </w:rPr>
+        <w:t>(Sản phẩm nào, tức là tên sản phẩm lấy từ bảng product)  - Kiểu: nvarchar (200)</w:t>
+      </w:r>
+    </w:p>
+    <w:p>
+      <w:pPr>
+        <w:pStyle w:val="ListParagraph"/>
+        <w:numPr>
+          <w:ilvl w:val="0"/>
+          <w:numId w:val="3"/>
+        </w:numPr>
+        <w:rPr>
+          <w:color w:val="FF0000"/>
+        </w:rPr>
+      </w:pPr>
+      <w:r>
+        <w:rPr>
+          <w:color w:val="FF0000"/>
+        </w:rPr>
+        <w:t>Weight (Tải trọng) – Kiểu: nvarchar(15)</w:t>
+      </w:r>
+    </w:p>
+    <w:p>
+      <w:pPr>
+        <w:pStyle w:val="ListParagraph"/>
+        <w:numPr>
+          <w:ilvl w:val="0"/>
+          <w:numId w:val="3"/>
+        </w:numPr>
+        <w:rPr>
+          <w:color w:val="FF0000"/>
+        </w:rPr>
+      </w:pPr>
+      <w:r>
+        <w:rPr>
+          <w:color w:val="FF0000"/>
+        </w:rPr>
+        <w:t>Floor Number (Tầng) – Kiểu: nvarchar(25)</w:t>
+      </w:r>
+    </w:p>
+    <w:p>
+      <w:pPr>
+        <w:pStyle w:val="ListParagraph"/>
+        <w:numPr>
+          <w:ilvl w:val="0"/>
+          <w:numId w:val="3"/>
+        </w:numPr>
+        <w:rPr>
+          <w:color w:val="FF0000"/>
+        </w:rPr>
+      </w:pPr>
+      <w:r>
+        <w:rPr>
+          <w:color w:val="FF0000"/>
+        </w:rPr>
+        <w:t>Speed (m/s) – Kiểu: nvarchar (15)</w:t>
+      </w:r>
+    </w:p>
+    <w:p>
+      <w:pPr>
+        <w:pStyle w:val="ListParagraph"/>
+        <w:numPr>
+          <w:ilvl w:val="0"/>
+          <w:numId w:val="3"/>
+        </w:numPr>
+        <w:rPr>
+          <w:color w:val="FF0000"/>
+        </w:rPr>
+      </w:pPr>
+      <w:r>
+        <w:rPr>
+          <w:color w:val="FF0000"/>
+        </w:rPr>
+        <w:t xml:space="preserve">Hole size (Chiều rộng giếng thang, </w:t>
+      </w:r>
+      <w:r>
+        <w:rPr>
+          <w:rFonts w:ascii="Helvetica" w:hAnsi="Helvetica" w:cs="Helvetica"/>
+          <w:color w:val="FF0000"/>
+          <w:sz w:val="18"/>
+          <w:szCs w:val="18"/>
+          <w:shd w:val="clear" w:color="auto" w:fill="F1EDEE"/>
+        </w:rPr>
+        <w:t>VD: 1850 Rộng x 1750 Sâu (mm)) – Kiểu: nvarchar(</w:t>
+      </w:r>
+      <w:r>
+        <w:rPr>
+          <w:rFonts w:ascii="Helvetica" w:hAnsi="Helvetica" w:cs="Helvetica"/>
+          <w:color w:val="FF0000"/>
+          <w:sz w:val="18"/>
+          <w:szCs w:val="18"/>
+          <w:shd w:val="clear" w:color="auto" w:fill="F1EDEE"/>
+        </w:rPr>
+        <w:t>50)</w:t>
+      </w:r>
+    </w:p>
+    <w:p>
+      <w:pPr>
+        <w:pStyle w:val="ListParagraph"/>
+        <w:numPr>
+          <w:ilvl w:val="0"/>
+          <w:numId w:val="3"/>
+        </w:numPr>
+        <w:rPr>
+          <w:color w:val="FF0000"/>
+        </w:rPr>
+      </w:pPr>
+      <w:r>
+        <w:rPr>
+          <w:color w:val="FF0000"/>
+        </w:rPr>
+        <w:t>Name</w:t>
+      </w:r>
+      <w:r>
+        <w:rPr>
+          <w:color w:val="FF0000"/>
+        </w:rPr>
+        <w:t xml:space="preserve"> – nvarchar(100)</w:t>
+      </w:r>
+    </w:p>
+    <w:p>
+      <w:pPr>
+        <w:pStyle w:val="ListParagraph"/>
+        <w:numPr>
+          <w:ilvl w:val="0"/>
+          <w:numId w:val="3"/>
+        </w:numPr>
+        <w:rPr>
+          <w:color w:val="FF0000"/>
+        </w:rPr>
+      </w:pPr>
+      <w:r>
+        <w:rPr>
+          <w:color w:val="FF0000"/>
+        </w:rPr>
+        <w:t>Address</w:t>
+      </w:r>
+      <w:r>
+        <w:rPr>
+          <w:color w:val="FF0000"/>
+        </w:rPr>
+        <w:t xml:space="preserve"> – nvarchar(200)</w:t>
+      </w:r>
+    </w:p>
+    <w:p>
+      <w:pPr>
+        <w:pStyle w:val="ListParagraph"/>
+        <w:numPr>
+          <w:ilvl w:val="0"/>
+          <w:numId w:val="3"/>
+        </w:numPr>
+        <w:rPr>
+          <w:color w:val="FF0000"/>
+        </w:rPr>
+      </w:pPr>
+      <w:r>
+        <w:rPr>
+          <w:color w:val="FF0000"/>
+        </w:rPr>
+        <w:t>Email</w:t>
+      </w:r>
+      <w:r>
+        <w:rPr>
+          <w:color w:val="FF0000"/>
+        </w:rPr>
+        <w:t xml:space="preserve"> – nvarchar(100)</w:t>
+      </w:r>
+    </w:p>
+    <w:p>
+      <w:pPr>
+        <w:pStyle w:val="ListParagraph"/>
+        <w:numPr>
+          <w:ilvl w:val="0"/>
+          <w:numId w:val="3"/>
+        </w:numPr>
+        <w:rPr>
+          <w:color w:val="FF0000"/>
+        </w:rPr>
+      </w:pPr>
+      <w:r>
+        <w:rPr>
+          <w:color w:val="FF0000"/>
+        </w:rPr>
+        <w:t>Telephone</w:t>
+      </w:r>
+      <w:r>
+        <w:rPr>
+          <w:color w:val="FF0000"/>
+        </w:rPr>
+        <w:t xml:space="preserve"> – nvarchar(30)</w:t>
+      </w:r>
+    </w:p>
+    <w:p>
+      <w:pPr>
+        <w:pStyle w:val="ListParagraph"/>
+        <w:numPr>
+          <w:ilvl w:val="0"/>
+          <w:numId w:val="3"/>
+        </w:numPr>
+        <w:rPr>
+          <w:color w:val="FF0000"/>
+        </w:rPr>
+      </w:pPr>
+      <w:r>
+        <w:rPr>
+          <w:color w:val="FF0000"/>
+        </w:rPr>
+        <w:t>Date order</w:t>
+      </w:r>
+      <w:r>
+        <w:rPr>
+          <w:color w:val="FF0000"/>
+        </w:rPr>
+        <w:t xml:space="preserve"> (Hệ thống)</w:t>
+      </w:r>
+      <w:r>
+        <w:rPr>
+          <w:color w:val="FF0000"/>
+        </w:rPr>
+        <w:t xml:space="preserve"> - Date</w:t>
+      </w:r>
+    </w:p>
+    <w:p>
+      <w:pPr>
+        <w:pStyle w:val="ListParagraph"/>
+        <w:numPr>
+          <w:ilvl w:val="0"/>
+          <w:numId w:val="3"/>
+        </w:numPr>
+        <w:rPr>
+          <w:color w:val="FF0000"/>
+        </w:rPr>
+      </w:pPr>
+      <w:r>
+        <w:rPr>
+          <w:color w:val="FF0000"/>
+        </w:rPr>
+        <w:t>Status</w:t>
+      </w:r>
+      <w:r>
+        <w:rPr>
+          <w:color w:val="FF0000"/>
+        </w:rPr>
+        <w:t xml:space="preserve"> - bit</w:t>
+      </w:r>
+    </w:p>
+    <w:p>
+      <w:pPr>
+        <w:pStyle w:val="ListParagraph"/>
+        <w:numPr>
+          <w:ilvl w:val="0"/>
+          <w:numId w:val="3"/>
+        </w:numPr>
+        <w:rPr>
+          <w:color w:val="FF0000"/>
+        </w:rPr>
+      </w:pPr>
+      <w:r>
+        <w:rPr>
+          <w:color w:val="FF0000"/>
+        </w:rPr>
+        <w:t>Cost</w:t>
+      </w:r>
+      <w:r>
+        <w:rPr>
+          <w:color w:val="FF0000"/>
+        </w:rPr>
+        <w:t xml:space="preserve"> </w:t>
+      </w:r>
+      <w:r>
+        <w:rPr>
+          <w:color w:val="FF0000"/>
+        </w:rPr>
+        <w:t>(Total)</w:t>
+      </w:r>
+      <w:r>
+        <w:rPr>
+          <w:color w:val="FF0000"/>
+        </w:rPr>
+        <w:t xml:space="preserve"> – allow null – kiểu: int</w:t>
+      </w:r>
+    </w:p>
+    <w:p>
+      <w:pPr>
+        <w:pStyle w:val="ListParagraph"/>
+        <w:numPr>
+          <w:ilvl w:val="0"/>
+          <w:numId w:val="3"/>
+        </w:numPr>
+        <w:rPr>
+          <w:color w:val="FF0000"/>
+        </w:rPr>
+      </w:pPr>
+      <w:r>
+        <w:rPr>
+          <w:color w:val="FF0000"/>
+        </w:rPr>
+        <w:t>Payment</w:t>
+      </w:r>
+      <w:r>
+        <w:rPr>
+          <w:color w:val="FF0000"/>
+        </w:rPr>
+        <w:t xml:space="preserve"> – nvarchar(100)</w:t>
+      </w:r>
+    </w:p>
+    <w:p>
+      <w:pPr>
+        <w:rPr>
+          <w:color w:val="FF0000"/>
+          <w:sz w:val="32"/>
+        </w:rPr>
+      </w:pPr>
+      <w:r>
+        <w:rPr>
+          <w:color w:val="FF0000"/>
+          <w:sz w:val="32"/>
+        </w:rPr>
+        <w:t>Tên database sửa thành ElevationSystem (tức là bỏ dấu cách đó)</w:t>
+      </w:r>
+    </w:p>
+    <w:p>
+      <w:pPr>
+        <w:rPr>
+          <w:color w:val="FF0000"/>
+          <w:sz w:val="32"/>
+        </w:rPr>
+      </w:pPr>
+      <w:r>
+        <w:rPr>
+          <w:color w:val="FF0000"/>
+          <w:sz w:val="32"/>
+        </w:rPr>
+        <w:t>Bỏ luôn bảng loại (type)</w:t>
+      </w:r>
       <w:bookmarkStart w:id="0" w:name="_GoBack"/>
       <w:bookmarkEnd w:id="0"/>
-    </w:p>
-    <w:p>
-      <w:pPr>
-        <w:pStyle w:val="ListParagraph"/>
-        <w:spacing w:after="200" w:line="276" w:lineRule="auto"/>
+      <w:r>
+        <w:rPr>
+          <w:color w:val="FF0000"/>
+          <w:sz w:val="32"/>
+        </w:rPr>
+        <w:t xml:space="preserve"> đi.</w:t>
+      </w:r>
+    </w:p>
+    <w:p>
+      <w:pPr>
+        <w:pStyle w:val="ListParagraph"/>
+        <w:numPr>
+          <w:ilvl w:val="0"/>
+          <w:numId w:val="5"/>
+        </w:numPr>
+      </w:pPr>
+      <w:r>
+        <w:t xml:space="preserve">Feedback </w:t>
+      </w:r>
+    </w:p>
+    <w:p>
+      <w:pPr>
+        <w:pStyle w:val="ListParagraph"/>
+        <w:numPr>
+          <w:ilvl w:val="0"/>
+          <w:numId w:val="3"/>
+        </w:numPr>
+      </w:pPr>
+      <w:r>
+        <w:t>Insert feedback :</w:t>
+      </w:r>
+    </w:p>
+    <w:p>
+      <w:pPr>
+        <w:pStyle w:val="ListParagraph"/>
         <w:ind w:left="1800"/>
-        <w:rPr>
-          <w:rFonts w:ascii="Book Antiqua" w:hAnsi="Book Antiqua"/>
-        </w:rPr>
-      </w:pPr>
-      <w:r>
-        <w:rPr>
-          <w:rFonts w:ascii="Book Antiqua" w:hAnsi="Book Antiqua"/>
-        </w:rPr>
-        <w:t>+Company</w:t>
+      </w:pPr>
+      <w:r>
+        <w:t>+ Name</w:t>
       </w:r>
     </w:p>
     <w:p>
@@ -220,79 +1358,26 @@
         <w:ind w:left="1800"/>
       </w:pPr>
       <w:r>
-        <w:tab/>
-      </w:r>
-      <w:r>
-        <w:tab/>
-      </w:r>
-      <w:r>
-        <w:tab/>
-      </w:r>
-      <w:r>
-        <w:tab/>
-      </w:r>
-      <w:r>
-        <w:tab/>
-      </w:r>
-      <w:r>
-        <w:tab/>
-      </w:r>
-      <w:r>
-        <w:tab/>
-      </w:r>
-      <w:r>
-        <w:tab/>
-      </w:r>
-      <w:r>
-        <w:tab/>
-      </w:r>
-      <w:r>
-        <w:tab/>
-      </w:r>
-      <w:r>
-        <w:tab/>
-      </w:r>
-      <w:r>
-        <w:tab/>
-      </w:r>
-      <w:r>
-        <w:tab/>
-      </w:r>
-      <w:r>
-        <w:tab/>
-      </w:r>
-      <w:r>
-        <w:tab/>
-      </w:r>
-      <w:r>
-        <w:tab/>
-      </w:r>
-      <w:r>
-        <w:tab/>
-      </w:r>
-      <w:r>
-        <w:tab/>
-      </w:r>
-      <w:r>
-        <w:tab/>
-      </w:r>
-      <w:r>
-        <w:tab/>
-      </w:r>
-    </w:p>
-    <w:p>
-      <w:pPr>
-        <w:pStyle w:val="ListParagraph"/>
-        <w:numPr>
-          <w:ilvl w:val="0"/>
-          <w:numId w:val="2"/>
-        </w:numPr>
-      </w:pPr>
-      <w:r>
-        <w:rPr>
-          <w:rFonts w:ascii="Book Antiqua" w:hAnsi="Book Antiqua"/>
-        </w:rPr>
-        <w:t>Viewing Order Request</w:t>
+        <w:t>+ Email</w:t>
+      </w:r>
+    </w:p>
+    <w:p>
+      <w:pPr>
+        <w:pStyle w:val="ListParagraph"/>
+        <w:ind w:left="1800"/>
+      </w:pPr>
+      <w:r>
+        <w:t>+ Phone</w:t>
+      </w:r>
+    </w:p>
+    <w:p>
+      <w:pPr>
+        <w:pStyle w:val="ListParagraph"/>
+        <w:ind w:left="1800"/>
+      </w:pPr>
+      <w:r>
+        <w:lastRenderedPageBreak/>
+        <w:t>+ Content</w:t>
       </w:r>
     </w:p>
     <w:p>
@@ -304,10 +1389,13 @@
         </w:rPr>
       </w:pPr>
       <w:r>
-        <w:rPr>
-          <w:rFonts w:ascii="Book Antiqua" w:hAnsi="Book Antiqua"/>
-        </w:rPr>
-        <w:t xml:space="preserve">+ View Name, Address, </w:t>
+        <w:t xml:space="preserve"> </w:t>
+      </w:r>
+      <w:r>
+        <w:rPr>
+          <w:rFonts w:ascii="Book Antiqua" w:hAnsi="Book Antiqua"/>
+        </w:rPr>
+        <w:t>+ Satisfying level: good, average, satisfactory, poor</w:t>
       </w:r>
     </w:p>
     <w:p>
@@ -322,28 +1410,19 @@
         <w:rPr>
           <w:rFonts w:ascii="Book Antiqua" w:hAnsi="Book Antiqua"/>
         </w:rPr>
-        <w:t>+ Check status</w:t>
-      </w:r>
-    </w:p>
-    <w:p>
-      <w:pPr>
-        <w:pStyle w:val="ListParagraph"/>
-        <w:numPr>
-          <w:ilvl w:val="0"/>
-          <w:numId w:val="2"/>
-        </w:numPr>
-      </w:pPr>
-      <w:r>
-        <w:rPr>
-          <w:rFonts w:ascii="Book Antiqua" w:hAnsi="Book Antiqua"/>
-        </w:rPr>
-        <w:t>Viewing Feedback</w:t>
-      </w:r>
-      <w:r>
-        <w:rPr>
-          <w:rFonts w:ascii="Book Antiqua" w:hAnsi="Book Antiqua"/>
-        </w:rPr>
-        <w:t xml:space="preserve"> :</w:t>
+        <w:t xml:space="preserve">+ </w:t>
+      </w:r>
+      <w:r>
+        <w:rPr>
+          <w:rFonts w:ascii="Book Antiqua" w:hAnsi="Book Antiqua"/>
+        </w:rPr>
+        <w:t>Problem</w:t>
+      </w:r>
+      <w:r>
+        <w:rPr>
+          <w:rFonts w:ascii="Book Antiqua" w:hAnsi="Book Antiqua"/>
+        </w:rPr>
+        <w:t>, if faced</w:t>
       </w:r>
     </w:p>
     <w:p>
@@ -358,465 +1437,74 @@
         <w:rPr>
           <w:rFonts w:ascii="Book Antiqua" w:hAnsi="Book Antiqua"/>
         </w:rPr>
+        <w:t>+ Improvement, if required</w:t>
+      </w:r>
+    </w:p>
+    <w:p>
+      <w:pPr>
+        <w:pStyle w:val="ListParagraph"/>
+        <w:numPr>
+          <w:ilvl w:val="0"/>
+          <w:numId w:val="5"/>
+        </w:numPr>
+      </w:pPr>
+      <w:r>
+        <w:t xml:space="preserve">Complaint : Send complaint </w:t>
+      </w:r>
+    </w:p>
+    <w:p>
+      <w:pPr>
+        <w:pStyle w:val="ListParagraph"/>
+        <w:numPr>
+          <w:ilvl w:val="0"/>
+          <w:numId w:val="3"/>
+        </w:numPr>
+      </w:pPr>
+      <w:r>
+        <w:t xml:space="preserve">Insert Complaint </w:t>
+      </w:r>
+    </w:p>
+    <w:p>
+      <w:pPr>
+        <w:pStyle w:val="ListParagraph"/>
+        <w:ind w:left="1800"/>
+      </w:pPr>
+      <w:r>
         <w:t>+ Name</w:t>
       </w:r>
-      <w:r>
-        <w:rPr>
-          <w:rFonts w:ascii="Book Antiqua" w:hAnsi="Book Antiqua"/>
-        </w:rPr>
-        <w:t xml:space="preserve"> </w:t>
-      </w:r>
-    </w:p>
-    <w:p>
-      <w:pPr>
-        <w:pStyle w:val="ListParagraph"/>
-        <w:ind w:left="1440"/>
-        <w:rPr>
-          <w:rFonts w:ascii="Book Antiqua" w:hAnsi="Book Antiqua"/>
-        </w:rPr>
-      </w:pPr>
-      <w:r>
-        <w:rPr>
-          <w:rFonts w:ascii="Book Antiqua" w:hAnsi="Book Antiqua"/>
-        </w:rPr>
+    </w:p>
+    <w:p>
+      <w:pPr>
+        <w:pStyle w:val="ListParagraph"/>
+        <w:ind w:left="1800"/>
+      </w:pPr>
+      <w:r>
         <w:t>+Email</w:t>
       </w:r>
-      <w:r>
-        <w:rPr>
-          <w:rFonts w:ascii="Book Antiqua" w:hAnsi="Book Antiqua"/>
-        </w:rPr>
-        <w:br/>
-        <w:t>+ Phone</w:t>
-      </w:r>
-    </w:p>
-    <w:p>
-      <w:pPr>
-        <w:pStyle w:val="ListParagraph"/>
-        <w:ind w:left="1440"/>
-        <w:rPr>
-          <w:rFonts w:ascii="Book Antiqua" w:hAnsi="Book Antiqua"/>
-        </w:rPr>
-      </w:pPr>
-      <w:r>
-        <w:rPr>
-          <w:rFonts w:ascii="Book Antiqua" w:hAnsi="Book Antiqua"/>
-        </w:rPr>
-        <w:t>+ Content</w:t>
-      </w:r>
-    </w:p>
-    <w:p>
-      <w:pPr>
-        <w:pStyle w:val="ListParagraph"/>
-        <w:ind w:left="1440"/>
-        <w:rPr>
-          <w:rFonts w:ascii="Book Antiqua" w:hAnsi="Book Antiqua"/>
-        </w:rPr>
-      </w:pPr>
-      <w:r>
-        <w:rPr>
-          <w:rFonts w:ascii="Book Antiqua" w:hAnsi="Book Antiqua"/>
-        </w:rPr>
-        <w:t>+ Satisfying level: good, average, satisfactory, poor</w:t>
-      </w:r>
-    </w:p>
-    <w:p>
-      <w:pPr>
-        <w:pStyle w:val="ListParagraph"/>
-        <w:ind w:left="1440"/>
-        <w:rPr>
-          <w:rFonts w:ascii="Book Antiqua" w:hAnsi="Book Antiqua"/>
-        </w:rPr>
-      </w:pPr>
-      <w:r>
-        <w:rPr>
-          <w:rFonts w:ascii="Book Antiqua" w:hAnsi="Book Antiqua"/>
-        </w:rPr>
-        <w:t xml:space="preserve">+ </w:t>
-      </w:r>
-      <w:r>
-        <w:rPr>
-          <w:rFonts w:ascii="Book Antiqua" w:hAnsi="Book Antiqua"/>
-        </w:rPr>
-        <w:t>Problem</w:t>
-      </w:r>
-      <w:r>
-        <w:rPr>
-          <w:rFonts w:ascii="Book Antiqua" w:hAnsi="Book Antiqua"/>
-        </w:rPr>
-        <w:t>, if faced</w:t>
-      </w:r>
-    </w:p>
-    <w:p>
-      <w:pPr>
-        <w:pStyle w:val="ListParagraph"/>
-        <w:ind w:left="1440"/>
-        <w:rPr>
-          <w:rFonts w:ascii="Book Antiqua" w:hAnsi="Book Antiqua"/>
-        </w:rPr>
-      </w:pPr>
-      <w:r>
-        <w:rPr>
-          <w:rFonts w:ascii="Book Antiqua" w:hAnsi="Book Antiqua"/>
-        </w:rPr>
-        <w:t>+ Improvement, if required</w:t>
-      </w:r>
-    </w:p>
-    <w:p>
-      <w:pPr>
-        <w:pStyle w:val="ListParagraph"/>
-        <w:ind w:left="1440"/>
-        <w:rPr>
-          <w:rFonts w:ascii="Book Antiqua" w:hAnsi="Book Antiqua"/>
-        </w:rPr>
-      </w:pPr>
-    </w:p>
-    <w:p>
-      <w:pPr>
-        <w:pStyle w:val="ListParagraph"/>
-        <w:ind w:left="1440"/>
-        <w:rPr>
-          <w:rFonts w:ascii="Book Antiqua" w:hAnsi="Book Antiqua"/>
-        </w:rPr>
-      </w:pPr>
-    </w:p>
-    <w:p>
-      <w:pPr>
-        <w:pStyle w:val="ListParagraph"/>
-        <w:ind w:left="1440"/>
-        <w:rPr>
-          <w:rFonts w:ascii="Book Antiqua" w:hAnsi="Book Antiqua"/>
-        </w:rPr>
-      </w:pPr>
-    </w:p>
-    <w:p>
-      <w:pPr>
-        <w:pStyle w:val="ListParagraph"/>
-        <w:numPr>
-          <w:ilvl w:val="0"/>
-          <w:numId w:val="2"/>
-        </w:numPr>
-      </w:pPr>
-      <w:r>
-        <w:rPr>
-          <w:rFonts w:ascii="Book Antiqua" w:hAnsi="Book Antiqua"/>
-        </w:rPr>
-        <w:t>Viewing Complaints Lodge</w:t>
-      </w:r>
-      <w:r>
-        <w:rPr>
-          <w:rFonts w:ascii="Book Antiqua" w:hAnsi="Book Antiqua"/>
-        </w:rPr>
-        <w:t xml:space="preserve"> :</w:t>
-      </w:r>
     </w:p>
     <w:p>
       <w:pPr>
         <w:pStyle w:val="ListParagraph"/>
         <w:ind w:left="1800"/>
-        <w:rPr>
-          <w:rFonts w:ascii="Book Antiqua" w:hAnsi="Book Antiqua"/>
-        </w:rPr>
-      </w:pPr>
-      <w:r>
-        <w:rPr>
-          <w:rFonts w:ascii="Book Antiqua" w:hAnsi="Book Antiqua"/>
-        </w:rPr>
-        <w:t>+Name</w:t>
+      </w:pPr>
+      <w:r>
+        <w:t>+Phone</w:t>
       </w:r>
     </w:p>
     <w:p>
       <w:pPr>
         <w:pStyle w:val="ListParagraph"/>
         <w:ind w:left="1800"/>
-        <w:rPr>
-          <w:rFonts w:ascii="Book Antiqua" w:hAnsi="Book Antiqua"/>
-        </w:rPr>
-      </w:pPr>
-      <w:r>
-        <w:rPr>
-          <w:rFonts w:ascii="Book Antiqua" w:hAnsi="Book Antiqua"/>
-        </w:rPr>
-        <w:t>+Phone</w:t>
-      </w:r>
-      <w:r>
-        <w:rPr>
-          <w:rFonts w:ascii="Book Antiqua" w:hAnsi="Book Antiqua"/>
-        </w:rPr>
-        <w:t>.</w:t>
+      </w:pPr>
+      <w:r>
+        <w:t>+Content</w:t>
       </w:r>
     </w:p>
     <w:p>
       <w:pPr>
         <w:pStyle w:val="ListParagraph"/>
         <w:ind w:left="1800"/>
-        <w:rPr>
-          <w:rFonts w:ascii="Book Antiqua" w:hAnsi="Book Antiqua"/>
-        </w:rPr>
-      </w:pPr>
-      <w:r>
-        <w:rPr>
-          <w:rFonts w:ascii="Book Antiqua" w:hAnsi="Book Antiqua"/>
-        </w:rPr>
-        <w:t>+Content</w:t>
-      </w:r>
-    </w:p>
-    <w:p>
-      <w:pPr>
-        <w:pStyle w:val="ListParagraph"/>
-        <w:numPr>
-          <w:ilvl w:val="0"/>
-          <w:numId w:val="3"/>
-        </w:numPr>
-        <w:rPr>
-          <w:rFonts w:ascii="Book Antiqua" w:hAnsi="Book Antiqua"/>
-        </w:rPr>
-      </w:pPr>
-      <w:r>
-        <w:rPr>
-          <w:rFonts w:ascii="Book Antiqua" w:hAnsi="Book Antiqua"/>
-        </w:rPr>
-        <w:t>Reply complaint</w:t>
-      </w:r>
-    </w:p>
-    <w:p>
-      <w:pPr>
-        <w:pStyle w:val="ListParagraph"/>
-        <w:ind w:left="1800"/>
-        <w:rPr>
-          <w:rFonts w:ascii="Book Antiqua" w:hAnsi="Book Antiqua"/>
-        </w:rPr>
-      </w:pPr>
-      <w:r>
-        <w:rPr>
-          <w:rFonts w:ascii="Book Antiqua" w:hAnsi="Book Antiqua"/>
-        </w:rPr>
-        <w:t>+ Email</w:t>
-      </w:r>
-    </w:p>
-    <w:p>
-      <w:pPr>
-        <w:pStyle w:val="ListParagraph"/>
-        <w:ind w:left="1800"/>
-        <w:rPr>
-          <w:rFonts w:ascii="Book Antiqua" w:hAnsi="Book Antiqua"/>
-        </w:rPr>
-      </w:pPr>
-      <w:r>
-        <w:rPr>
-          <w:rFonts w:ascii="Book Antiqua" w:hAnsi="Book Antiqua"/>
-        </w:rPr>
-        <w:t>+ Content</w:t>
-      </w:r>
-    </w:p>
-    <w:p>
-      <w:pPr>
-        <w:pStyle w:val="ListParagraph"/>
-        <w:numPr>
-          <w:ilvl w:val="0"/>
-          <w:numId w:val="2"/>
-        </w:numPr>
-      </w:pPr>
-      <w:r>
-        <w:rPr>
-          <w:rFonts w:ascii="Book Antiqua" w:hAnsi="Book Antiqua"/>
-        </w:rPr>
-        <w:t>Product :</w:t>
-      </w:r>
-    </w:p>
-    <w:p>
-      <w:pPr>
-        <w:pStyle w:val="ListParagraph"/>
-        <w:numPr>
-          <w:ilvl w:val="0"/>
-          <w:numId w:val="3"/>
-        </w:numPr>
-      </w:pPr>
-      <w:r>
-        <w:rPr>
-          <w:rFonts w:ascii="Book Antiqua" w:hAnsi="Book Antiqua"/>
-        </w:rPr>
-        <w:t>Insert, delete, update product.</w:t>
-      </w:r>
-    </w:p>
-    <w:p>
-      <w:pPr>
-        <w:pStyle w:val="ListParagraph"/>
-        <w:ind w:left="1800"/>
-        <w:rPr>
-          <w:rFonts w:ascii="Book Antiqua" w:hAnsi="Book Antiqua"/>
-        </w:rPr>
-      </w:pPr>
-      <w:r>
-        <w:rPr>
-          <w:rFonts w:ascii="Book Antiqua" w:hAnsi="Book Antiqua"/>
-        </w:rPr>
-        <w:t xml:space="preserve">+ Name product </w:t>
-      </w:r>
-    </w:p>
-    <w:p>
-      <w:pPr>
-        <w:pStyle w:val="ListParagraph"/>
-        <w:ind w:left="1800"/>
-        <w:rPr>
-          <w:rFonts w:ascii="Book Antiqua" w:hAnsi="Book Antiqua"/>
-        </w:rPr>
-      </w:pPr>
-      <w:r>
-        <w:rPr>
-          <w:rFonts w:ascii="Book Antiqua" w:hAnsi="Book Antiqua"/>
-        </w:rPr>
-        <w:t>+ Description</w:t>
-      </w:r>
-    </w:p>
-    <w:p>
-      <w:pPr>
-        <w:pStyle w:val="ListParagraph"/>
-        <w:ind w:left="1800"/>
-        <w:rPr>
-          <w:rFonts w:ascii="Book Antiqua" w:hAnsi="Book Antiqua"/>
-        </w:rPr>
-      </w:pPr>
-      <w:r>
-        <w:rPr>
-          <w:rFonts w:ascii="Book Antiqua" w:hAnsi="Book Antiqua"/>
-        </w:rPr>
-        <w:t>+ Image</w:t>
-      </w:r>
-    </w:p>
-    <w:p>
-      <w:pPr>
-        <w:pStyle w:val="ListParagraph"/>
-        <w:ind w:left="1800"/>
-        <w:rPr>
-          <w:rFonts w:ascii="Book Antiqua" w:hAnsi="Book Antiqua"/>
-        </w:rPr>
-      </w:pPr>
-      <w:r>
-        <w:rPr>
-          <w:rFonts w:ascii="Book Antiqua" w:hAnsi="Book Antiqua"/>
-        </w:rPr>
-        <w:t>+Price</w:t>
-      </w:r>
-    </w:p>
-    <w:p>
-      <w:pPr>
-        <w:pStyle w:val="ListParagraph"/>
-        <w:ind w:left="1800"/>
-        <w:rPr>
-          <w:rFonts w:ascii="Book Antiqua" w:hAnsi="Book Antiqua"/>
-        </w:rPr>
-      </w:pPr>
-      <w:r>
-        <w:rPr>
-          <w:rFonts w:ascii="Book Antiqua" w:hAnsi="Book Antiqua"/>
-        </w:rPr>
-        <w:t>+ Content</w:t>
-      </w:r>
-    </w:p>
-    <w:p>
-      <w:pPr>
-        <w:pStyle w:val="ListParagraph"/>
-        <w:numPr>
-          <w:ilvl w:val="0"/>
-          <w:numId w:val="2"/>
-        </w:numPr>
-      </w:pPr>
-      <w:r>
-        <w:rPr>
-          <w:rFonts w:ascii="Book Antiqua" w:hAnsi="Book Antiqua"/>
-        </w:rPr>
-        <w:lastRenderedPageBreak/>
-        <w:t xml:space="preserve"> Manager Contact info</w:t>
-      </w:r>
-    </w:p>
-    <w:p>
-      <w:pPr>
-        <w:pStyle w:val="ListParagraph"/>
-        <w:numPr>
-          <w:ilvl w:val="0"/>
-          <w:numId w:val="3"/>
-        </w:numPr>
-      </w:pPr>
-      <w:r>
-        <w:t>Address</w:t>
-      </w:r>
-    </w:p>
-    <w:p>
-      <w:pPr>
-        <w:pStyle w:val="ListParagraph"/>
-        <w:numPr>
-          <w:ilvl w:val="0"/>
-          <w:numId w:val="3"/>
-        </w:numPr>
-      </w:pPr>
-      <w:r>
-        <w:t>Email</w:t>
-      </w:r>
-    </w:p>
-    <w:p>
-      <w:pPr>
-        <w:pStyle w:val="ListParagraph"/>
-        <w:numPr>
-          <w:ilvl w:val="0"/>
-          <w:numId w:val="3"/>
-        </w:numPr>
-      </w:pPr>
-      <w:r>
-        <w:t>Phone</w:t>
-      </w:r>
-    </w:p>
-    <w:p>
-      <w:pPr>
-        <w:pStyle w:val="ListParagraph"/>
-        <w:numPr>
-          <w:ilvl w:val="0"/>
-          <w:numId w:val="3"/>
-        </w:numPr>
-      </w:pPr>
-      <w:r>
-        <w:t>FAX</w:t>
-      </w:r>
-    </w:p>
-    <w:p>
-      <w:pPr>
-        <w:pStyle w:val="ListParagraph"/>
-        <w:numPr>
-          <w:ilvl w:val="0"/>
-          <w:numId w:val="3"/>
-        </w:numPr>
-      </w:pPr>
-      <w:r>
-        <w:t>Yahoo</w:t>
-      </w:r>
-    </w:p>
-    <w:p>
-      <w:pPr>
-        <w:pStyle w:val="ListParagraph"/>
-        <w:numPr>
-          <w:ilvl w:val="0"/>
-          <w:numId w:val="3"/>
-        </w:numPr>
-      </w:pPr>
-      <w:r>
-        <w:t>Skype</w:t>
-      </w:r>
-    </w:p>
-    <w:p>
-      <w:pPr>
-        <w:ind w:left="1440"/>
-      </w:pPr>
-    </w:p>
-    <w:p>
-      <w:pPr>
-        <w:pStyle w:val="ListParagraph"/>
-        <w:numPr>
-          <w:ilvl w:val="0"/>
-          <w:numId w:val="1"/>
-        </w:numPr>
-      </w:pPr>
-      <w:r>
-        <w:t>User :</w:t>
-      </w:r>
+      </w:pPr>
     </w:p>
     <w:p>
       <w:pPr>
@@ -827,409 +1515,6 @@
         </w:numPr>
       </w:pPr>
       <w:r>
-        <w:t xml:space="preserve">Login </w:t>
-      </w:r>
-    </w:p>
-    <w:p>
-      <w:pPr>
-        <w:pStyle w:val="ListParagraph"/>
-        <w:numPr>
-          <w:ilvl w:val="0"/>
-          <w:numId w:val="3"/>
-        </w:numPr>
-      </w:pPr>
-      <w:r>
-        <w:t>Username</w:t>
-      </w:r>
-    </w:p>
-    <w:p>
-      <w:pPr>
-        <w:pStyle w:val="ListParagraph"/>
-        <w:numPr>
-          <w:ilvl w:val="0"/>
-          <w:numId w:val="3"/>
-        </w:numPr>
-      </w:pPr>
-      <w:r>
-        <w:t>Password</w:t>
-      </w:r>
-    </w:p>
-    <w:p>
-      <w:pPr>
-        <w:pStyle w:val="ListParagraph"/>
-        <w:numPr>
-          <w:ilvl w:val="0"/>
-          <w:numId w:val="5"/>
-        </w:numPr>
-      </w:pPr>
-      <w:r>
-        <w:t>Register :</w:t>
-      </w:r>
-    </w:p>
-    <w:p>
-      <w:pPr>
-        <w:pStyle w:val="ListParagraph"/>
-        <w:numPr>
-          <w:ilvl w:val="0"/>
-          <w:numId w:val="3"/>
-        </w:numPr>
-      </w:pPr>
-      <w:r>
-        <w:t>Username</w:t>
-      </w:r>
-    </w:p>
-    <w:p>
-      <w:pPr>
-        <w:pStyle w:val="ListParagraph"/>
-        <w:numPr>
-          <w:ilvl w:val="0"/>
-          <w:numId w:val="3"/>
-        </w:numPr>
-      </w:pPr>
-      <w:r>
-        <w:t>Password</w:t>
-      </w:r>
-    </w:p>
-    <w:p>
-      <w:pPr>
-        <w:pStyle w:val="ListParagraph"/>
-        <w:numPr>
-          <w:ilvl w:val="0"/>
-          <w:numId w:val="3"/>
-        </w:numPr>
-      </w:pPr>
-      <w:r>
-        <w:t>-Full name</w:t>
-      </w:r>
-    </w:p>
-    <w:p>
-      <w:pPr>
-        <w:pStyle w:val="ListParagraph"/>
-        <w:numPr>
-          <w:ilvl w:val="0"/>
-          <w:numId w:val="3"/>
-        </w:numPr>
-      </w:pPr>
-      <w:r>
-        <w:t>Email</w:t>
-      </w:r>
-    </w:p>
-    <w:p>
-      <w:pPr>
-        <w:pStyle w:val="ListParagraph"/>
-        <w:numPr>
-          <w:ilvl w:val="0"/>
-          <w:numId w:val="3"/>
-        </w:numPr>
-      </w:pPr>
-      <w:r>
-        <w:t>Address</w:t>
-      </w:r>
-    </w:p>
-    <w:p>
-      <w:pPr>
-        <w:pStyle w:val="ListParagraph"/>
-        <w:numPr>
-          <w:ilvl w:val="0"/>
-          <w:numId w:val="3"/>
-        </w:numPr>
-      </w:pPr>
-      <w:r>
-        <w:t>Company</w:t>
-      </w:r>
-    </w:p>
-    <w:p>
-      <w:pPr>
-        <w:pStyle w:val="ListParagraph"/>
-        <w:numPr>
-          <w:ilvl w:val="0"/>
-          <w:numId w:val="5"/>
-        </w:numPr>
-      </w:pPr>
-      <w:r>
-        <w:t>Order :</w:t>
-      </w:r>
-    </w:p>
-    <w:p>
-      <w:pPr>
-        <w:pStyle w:val="ListParagraph"/>
-        <w:numPr>
-          <w:ilvl w:val="0"/>
-          <w:numId w:val="3"/>
-        </w:numPr>
-      </w:pPr>
-      <w:r>
-        <w:t>Requirement</w:t>
-      </w:r>
-    </w:p>
-    <w:p>
-      <w:pPr>
-        <w:pStyle w:val="ListParagraph"/>
-        <w:numPr>
-          <w:ilvl w:val="0"/>
-          <w:numId w:val="3"/>
-        </w:numPr>
-      </w:pPr>
-      <w:r>
-        <w:t xml:space="preserve">Type </w:t>
-      </w:r>
-    </w:p>
-    <w:p>
-      <w:pPr>
-        <w:pStyle w:val="ListParagraph"/>
-        <w:numPr>
-          <w:ilvl w:val="0"/>
-          <w:numId w:val="3"/>
-        </w:numPr>
-      </w:pPr>
-      <w:r>
-        <w:t>Address</w:t>
-      </w:r>
-    </w:p>
-    <w:p>
-      <w:pPr>
-        <w:pStyle w:val="ListParagraph"/>
-        <w:numPr>
-          <w:ilvl w:val="0"/>
-          <w:numId w:val="3"/>
-        </w:numPr>
-      </w:pPr>
-      <w:r>
-        <w:t>Date order</w:t>
-      </w:r>
-    </w:p>
-    <w:p>
-      <w:pPr>
-        <w:pStyle w:val="ListParagraph"/>
-        <w:numPr>
-          <w:ilvl w:val="0"/>
-          <w:numId w:val="3"/>
-        </w:numPr>
-      </w:pPr>
-      <w:r>
-        <w:t>Status</w:t>
-      </w:r>
-    </w:p>
-    <w:p>
-      <w:pPr>
-        <w:pStyle w:val="ListParagraph"/>
-        <w:numPr>
-          <w:ilvl w:val="0"/>
-          <w:numId w:val="3"/>
-        </w:numPr>
-      </w:pPr>
-      <w:r>
-        <w:t>Cost(Total)</w:t>
-      </w:r>
-    </w:p>
-    <w:p>
-      <w:pPr>
-        <w:pStyle w:val="ListParagraph"/>
-        <w:numPr>
-          <w:ilvl w:val="0"/>
-          <w:numId w:val="3"/>
-        </w:numPr>
-      </w:pPr>
-      <w:r>
-        <w:t>Payment</w:t>
-      </w:r>
-    </w:p>
-    <w:p>
-      <w:pPr>
-        <w:pStyle w:val="ListParagraph"/>
-        <w:numPr>
-          <w:ilvl w:val="0"/>
-          <w:numId w:val="5"/>
-        </w:numPr>
-      </w:pPr>
-      <w:r>
-        <w:t xml:space="preserve">Feedback </w:t>
-      </w:r>
-    </w:p>
-    <w:p>
-      <w:pPr>
-        <w:pStyle w:val="ListParagraph"/>
-        <w:numPr>
-          <w:ilvl w:val="0"/>
-          <w:numId w:val="3"/>
-        </w:numPr>
-      </w:pPr>
-      <w:r>
-        <w:t>Insert feedback :</w:t>
-      </w:r>
-    </w:p>
-    <w:p>
-      <w:pPr>
-        <w:pStyle w:val="ListParagraph"/>
-        <w:ind w:left="1800"/>
-      </w:pPr>
-      <w:r>
-        <w:t>+ Name</w:t>
-      </w:r>
-    </w:p>
-    <w:p>
-      <w:pPr>
-        <w:pStyle w:val="ListParagraph"/>
-        <w:ind w:left="1800"/>
-      </w:pPr>
-      <w:r>
-        <w:t>+ Email</w:t>
-      </w:r>
-    </w:p>
-    <w:p>
-      <w:pPr>
-        <w:pStyle w:val="ListParagraph"/>
-        <w:ind w:left="1800"/>
-      </w:pPr>
-      <w:r>
-        <w:t>+ Phone</w:t>
-      </w:r>
-    </w:p>
-    <w:p>
-      <w:pPr>
-        <w:pStyle w:val="ListParagraph"/>
-        <w:ind w:left="1800"/>
-      </w:pPr>
-      <w:r>
-        <w:t>+ Content</w:t>
-      </w:r>
-    </w:p>
-    <w:p>
-      <w:pPr>
-        <w:pStyle w:val="ListParagraph"/>
-        <w:ind w:left="1440"/>
-        <w:rPr>
-          <w:rFonts w:ascii="Book Antiqua" w:hAnsi="Book Antiqua"/>
-        </w:rPr>
-      </w:pPr>
-      <w:r>
-        <w:t xml:space="preserve"> </w:t>
-      </w:r>
-      <w:r>
-        <w:rPr>
-          <w:rFonts w:ascii="Book Antiqua" w:hAnsi="Book Antiqua"/>
-        </w:rPr>
-        <w:t>+ Satisfying level: good, average, satisfactory, poor</w:t>
-      </w:r>
-    </w:p>
-    <w:p>
-      <w:pPr>
-        <w:pStyle w:val="ListParagraph"/>
-        <w:ind w:left="1440"/>
-        <w:rPr>
-          <w:rFonts w:ascii="Book Antiqua" w:hAnsi="Book Antiqua"/>
-        </w:rPr>
-      </w:pPr>
-      <w:r>
-        <w:rPr>
-          <w:rFonts w:ascii="Book Antiqua" w:hAnsi="Book Antiqua"/>
-        </w:rPr>
-        <w:t xml:space="preserve">+ </w:t>
-      </w:r>
-      <w:r>
-        <w:rPr>
-          <w:rFonts w:ascii="Book Antiqua" w:hAnsi="Book Antiqua"/>
-        </w:rPr>
-        <w:t>Problem</w:t>
-      </w:r>
-      <w:r>
-        <w:rPr>
-          <w:rFonts w:ascii="Book Antiqua" w:hAnsi="Book Antiqua"/>
-        </w:rPr>
-        <w:t>, if faced</w:t>
-      </w:r>
-    </w:p>
-    <w:p>
-      <w:pPr>
-        <w:pStyle w:val="ListParagraph"/>
-        <w:ind w:left="1440"/>
-        <w:rPr>
-          <w:rFonts w:ascii="Book Antiqua" w:hAnsi="Book Antiqua"/>
-        </w:rPr>
-      </w:pPr>
-      <w:r>
-        <w:rPr>
-          <w:rFonts w:ascii="Book Antiqua" w:hAnsi="Book Antiqua"/>
-        </w:rPr>
-        <w:t>+ Improvement, if required</w:t>
-      </w:r>
-    </w:p>
-    <w:p>
-      <w:pPr>
-        <w:pStyle w:val="ListParagraph"/>
-        <w:numPr>
-          <w:ilvl w:val="0"/>
-          <w:numId w:val="5"/>
-        </w:numPr>
-      </w:pPr>
-      <w:r>
-        <w:t xml:space="preserve">Complaint : Send complaint </w:t>
-      </w:r>
-    </w:p>
-    <w:p>
-      <w:pPr>
-        <w:pStyle w:val="ListParagraph"/>
-        <w:numPr>
-          <w:ilvl w:val="0"/>
-          <w:numId w:val="3"/>
-        </w:numPr>
-      </w:pPr>
-      <w:r>
-        <w:t xml:space="preserve">Insert Complaint </w:t>
-      </w:r>
-    </w:p>
-    <w:p>
-      <w:pPr>
-        <w:pStyle w:val="ListParagraph"/>
-        <w:ind w:left="1800"/>
-      </w:pPr>
-      <w:r>
-        <w:t>+ Name</w:t>
-      </w:r>
-    </w:p>
-    <w:p>
-      <w:pPr>
-        <w:pStyle w:val="ListParagraph"/>
-        <w:ind w:left="1800"/>
-      </w:pPr>
-      <w:r>
-        <w:t>+Email</w:t>
-      </w:r>
-    </w:p>
-    <w:p>
-      <w:pPr>
-        <w:pStyle w:val="ListParagraph"/>
-        <w:ind w:left="1800"/>
-      </w:pPr>
-      <w:r>
-        <w:t>+Phone</w:t>
-      </w:r>
-    </w:p>
-    <w:p>
-      <w:pPr>
-        <w:pStyle w:val="ListParagraph"/>
-        <w:ind w:left="1800"/>
-      </w:pPr>
-      <w:r>
-        <w:t>+Content</w:t>
-      </w:r>
-    </w:p>
-    <w:p>
-      <w:pPr>
-        <w:pStyle w:val="ListParagraph"/>
-        <w:ind w:left="1800"/>
-      </w:pPr>
-    </w:p>
-    <w:p>
-      <w:pPr>
-        <w:pStyle w:val="ListParagraph"/>
-        <w:numPr>
-          <w:ilvl w:val="0"/>
-          <w:numId w:val="5"/>
-        </w:numPr>
-      </w:pPr>
-      <w:r>
-        <w:lastRenderedPageBreak/>
         <w:t xml:space="preserve">Contact us: </w:t>
       </w:r>
     </w:p>

</xml_diff>